<commit_message>
inicio de diseño del instrumento de diagnóstico para los estudiantes de administración de empresas
</commit_message>
<xml_diff>
--- a/diseño_de_intervencion_pedagogica/1_instrumento_de_diagnostico/instrumento de diagnóstico.docx
+++ b/diseño_de_intervencion_pedagogica/1_instrumento_de_diagnostico/instrumento de diagnóstico.docx
@@ -298,6 +298,51 @@
       <w:r>
         <w:rPr/>
         <w:t>Es importante diseñar el cuestionario de manera que sea válido y confiable para evaluar las competencias específicas que deseas investigar. También puedes considerar la revisión y validación del cuestionario por parte de expertos en el campo de la administración de empresas y la educación matemática. Además, podrías complementar el cuestionario con entrevistas o grupos focales para obtener una comprensión más profunda de las percepciones y experiencias de los participantes en relación con el uso de Python y LaTeX en el contexto de la administración de empresas y el pensamiento variacional.</w:t>
+      </w:r>
+    </w:p>
+    <w:p>
+      <w:pPr>
+        <w:pStyle w:val="Normal"/>
+        <w:bidi w:val="0"/>
+        <w:jc w:val="start"/>
+        <w:rPr/>
+      </w:pPr>
+      <w:r>
+        <w:rPr/>
+      </w:r>
+    </w:p>
+    <w:p>
+      <w:pPr>
+        <w:pStyle w:val="Normal"/>
+        <w:bidi w:val="0"/>
+        <w:jc w:val="start"/>
+        <w:rPr/>
+      </w:pPr>
+      <w:r>
+        <w:rPr/>
+        <w:t>Instrumento para evaluar conocimiento previos</w:t>
+      </w:r>
+    </w:p>
+    <w:p>
+      <w:pPr>
+        <w:pStyle w:val="Normal"/>
+        <w:bidi w:val="0"/>
+        <w:jc w:val="start"/>
+        <w:rPr/>
+      </w:pPr>
+      <w:r>
+        <w:rPr/>
+      </w:r>
+    </w:p>
+    <w:p>
+      <w:pPr>
+        <w:pStyle w:val="Normal"/>
+        <w:bidi w:val="0"/>
+        <w:jc w:val="start"/>
+        <w:rPr/>
+      </w:pPr>
+      <w:r>
+        <w:rPr/>
       </w:r>
     </w:p>
     <w:sectPr>
@@ -307,6 +352,7 @@
       <w:pgNumType w:fmt="decimal"/>
       <w:formProt w:val="false"/>
       <w:textDirection w:val="lrTb"/>
+      <w:docGrid w:type="default" w:linePitch="100" w:charSpace="0"/>
     </w:sectPr>
   </w:body>
 </w:document>
@@ -326,7 +372,6 @@
     </w:rPrDefault>
     <w:pPrDefault>
       <w:pPr>
-        <w:widowControl/>
         <w:suppressAutoHyphens w:val="true"/>
       </w:pPr>
     </w:pPrDefault>
@@ -336,7 +381,10 @@
     <w:qFormat/>
     <w:pPr>
       <w:widowControl/>
+      <w:suppressAutoHyphens w:val="true"/>
       <w:bidi w:val="0"/>
+      <w:spacing w:before="0" w:after="0"/>
+      <w:jc w:val="start"/>
     </w:pPr>
     <w:rPr>
       <w:rFonts w:ascii="Liberation Serif" w:hAnsi="Liberation Serif" w:eastAsia="Noto Serif CJK SC" w:cs="Lohit Devanagari"/>

</xml_diff>